<commit_message>
Physics M20CL - Ray tracing done with computer
</commit_message>
<xml_diff>
--- a/PHYSM20C/Labs/Lab7/Lab7_DrawingDocFormat.docx
+++ b/PHYSM20C/Labs/Lab7/Lab7_DrawingDocFormat.docx
@@ -8,10 +8,10 @@
           <w:noProof/>
         </w:rPr>
         <w:drawing>
-          <wp:inline distT="0" distB="0" distL="0" distR="0" wp14:anchorId="7EC79C0C" wp14:editId="29BE9782">
-            <wp:extent cx="10058400" cy="7648575"/>
-            <wp:effectExtent l="0" t="0" r="0" b="9525"/>
-            <wp:docPr id="2" name="Picture 2"/>
+          <wp:inline distT="0" distB="0" distL="0" distR="0" wp14:anchorId="49FBA125" wp14:editId="7D5A95B6">
+            <wp:extent cx="10058400" cy="7772400"/>
+            <wp:effectExtent l="0" t="0" r="0" b="0"/>
+            <wp:docPr id="1" name="Picture 1"/>
             <wp:cNvGraphicFramePr>
               <a:graphicFrameLocks xmlns:a="http://schemas.openxmlformats.org/drawingml/2006/main" noChangeAspect="1"/>
             </wp:cNvGraphicFramePr>
@@ -19,13 +19,13 @@
               <a:graphicData uri="http://schemas.openxmlformats.org/drawingml/2006/picture">
                 <pic:pic xmlns:pic="http://schemas.openxmlformats.org/drawingml/2006/picture">
                   <pic:nvPicPr>
-                    <pic:cNvPr id="0" name="Picture 2"/>
+                    <pic:cNvPr id="0" name="Picture 1"/>
                     <pic:cNvPicPr>
                       <a:picLocks noChangeAspect="1" noChangeArrowheads="1"/>
                     </pic:cNvPicPr>
                   </pic:nvPicPr>
                   <pic:blipFill>
-                    <a:blip r:embed="rId4">
+                    <a:blip r:embed="rId4" cstate="print">
                       <a:extLst>
                         <a:ext uri="{28A0092B-C50C-407E-A947-70E740481C1C}">
                           <a14:useLocalDpi xmlns:a14="http://schemas.microsoft.com/office/drawing/2010/main" val="0"/>
@@ -40,7 +40,7 @@
                   <pic:spPr bwMode="auto">
                     <a:xfrm>
                       <a:off x="0" y="0"/>
-                      <a:ext cx="10058400" cy="7648575"/>
+                      <a:ext cx="10058400" cy="7772400"/>
                     </a:xfrm>
                     <a:prstGeom prst="rect">
                       <a:avLst/>
@@ -58,6 +58,276 @@
       </w:r>
       <w:bookmarkStart w:id="0" w:name="_GoBack"/>
       <w:bookmarkEnd w:id="0"/>
+      <w:r>
+        <w:rPr>
+          <w:noProof/>
+        </w:rPr>
+        <w:lastRenderedPageBreak/>
+        <w:drawing>
+          <wp:inline distT="0" distB="0" distL="0" distR="0" wp14:anchorId="75E86AA4" wp14:editId="673060FD">
+            <wp:extent cx="10058400" cy="7772400"/>
+            <wp:effectExtent l="0" t="0" r="0" b="0"/>
+            <wp:docPr id="3" name="Picture 3"/>
+            <wp:cNvGraphicFramePr>
+              <a:graphicFrameLocks xmlns:a="http://schemas.openxmlformats.org/drawingml/2006/main" noChangeAspect="1"/>
+            </wp:cNvGraphicFramePr>
+            <a:graphic xmlns:a="http://schemas.openxmlformats.org/drawingml/2006/main">
+              <a:graphicData uri="http://schemas.openxmlformats.org/drawingml/2006/picture">
+                <pic:pic xmlns:pic="http://schemas.openxmlformats.org/drawingml/2006/picture">
+                  <pic:nvPicPr>
+                    <pic:cNvPr id="0" name="Picture 3"/>
+                    <pic:cNvPicPr>
+                      <a:picLocks noChangeAspect="1" noChangeArrowheads="1"/>
+                    </pic:cNvPicPr>
+                  </pic:nvPicPr>
+                  <pic:blipFill>
+                    <a:blip r:embed="rId5" cstate="print">
+                      <a:extLst>
+                        <a:ext uri="{28A0092B-C50C-407E-A947-70E740481C1C}">
+                          <a14:useLocalDpi xmlns:a14="http://schemas.microsoft.com/office/drawing/2010/main" val="0"/>
+                        </a:ext>
+                      </a:extLst>
+                    </a:blip>
+                    <a:srcRect/>
+                    <a:stretch>
+                      <a:fillRect/>
+                    </a:stretch>
+                  </pic:blipFill>
+                  <pic:spPr bwMode="auto">
+                    <a:xfrm>
+                      <a:off x="0" y="0"/>
+                      <a:ext cx="10058400" cy="7772400"/>
+                    </a:xfrm>
+                    <a:prstGeom prst="rect">
+                      <a:avLst/>
+                    </a:prstGeom>
+                    <a:noFill/>
+                    <a:ln>
+                      <a:noFill/>
+                    </a:ln>
+                  </pic:spPr>
+                </pic:pic>
+              </a:graphicData>
+            </a:graphic>
+          </wp:inline>
+        </w:drawing>
+      </w:r>
+      <w:r>
+        <w:rPr>
+          <w:noProof/>
+        </w:rPr>
+        <w:lastRenderedPageBreak/>
+        <w:drawing>
+          <wp:inline distT="0" distB="0" distL="0" distR="0" wp14:anchorId="66A9917F" wp14:editId="5CEEF49A">
+            <wp:extent cx="10058400" cy="7772400"/>
+            <wp:effectExtent l="0" t="0" r="0" b="0"/>
+            <wp:docPr id="5" name="Picture 5"/>
+            <wp:cNvGraphicFramePr>
+              <a:graphicFrameLocks xmlns:a="http://schemas.openxmlformats.org/drawingml/2006/main" noChangeAspect="1"/>
+            </wp:cNvGraphicFramePr>
+            <a:graphic xmlns:a="http://schemas.openxmlformats.org/drawingml/2006/main">
+              <a:graphicData uri="http://schemas.openxmlformats.org/drawingml/2006/picture">
+                <pic:pic xmlns:pic="http://schemas.openxmlformats.org/drawingml/2006/picture">
+                  <pic:nvPicPr>
+                    <pic:cNvPr id="0" name="Picture 10"/>
+                    <pic:cNvPicPr>
+                      <a:picLocks noChangeAspect="1" noChangeArrowheads="1"/>
+                    </pic:cNvPicPr>
+                  </pic:nvPicPr>
+                  <pic:blipFill>
+                    <a:blip r:embed="rId6" cstate="print">
+                      <a:extLst>
+                        <a:ext uri="{28A0092B-C50C-407E-A947-70E740481C1C}">
+                          <a14:useLocalDpi xmlns:a14="http://schemas.microsoft.com/office/drawing/2010/main" val="0"/>
+                        </a:ext>
+                      </a:extLst>
+                    </a:blip>
+                    <a:srcRect/>
+                    <a:stretch>
+                      <a:fillRect/>
+                    </a:stretch>
+                  </pic:blipFill>
+                  <pic:spPr bwMode="auto">
+                    <a:xfrm>
+                      <a:off x="0" y="0"/>
+                      <a:ext cx="10058400" cy="7772400"/>
+                    </a:xfrm>
+                    <a:prstGeom prst="rect">
+                      <a:avLst/>
+                    </a:prstGeom>
+                    <a:noFill/>
+                    <a:ln>
+                      <a:noFill/>
+                    </a:ln>
+                  </pic:spPr>
+                </pic:pic>
+              </a:graphicData>
+            </a:graphic>
+          </wp:inline>
+        </w:drawing>
+      </w:r>
+      <w:r>
+        <w:rPr>
+          <w:noProof/>
+        </w:rPr>
+        <w:lastRenderedPageBreak/>
+        <w:drawing>
+          <wp:inline distT="0" distB="0" distL="0" distR="0" wp14:anchorId="4ED5DAF5" wp14:editId="780D2516">
+            <wp:extent cx="10058400" cy="7772400"/>
+            <wp:effectExtent l="0" t="0" r="0" b="0"/>
+            <wp:docPr id="6" name="Picture 6"/>
+            <wp:cNvGraphicFramePr>
+              <a:graphicFrameLocks xmlns:a="http://schemas.openxmlformats.org/drawingml/2006/main" noChangeAspect="1"/>
+            </wp:cNvGraphicFramePr>
+            <a:graphic xmlns:a="http://schemas.openxmlformats.org/drawingml/2006/main">
+              <a:graphicData uri="http://schemas.openxmlformats.org/drawingml/2006/picture">
+                <pic:pic xmlns:pic="http://schemas.openxmlformats.org/drawingml/2006/picture">
+                  <pic:nvPicPr>
+                    <pic:cNvPr id="0" name="Picture 12"/>
+                    <pic:cNvPicPr>
+                      <a:picLocks noChangeAspect="1" noChangeArrowheads="1"/>
+                    </pic:cNvPicPr>
+                  </pic:nvPicPr>
+                  <pic:blipFill>
+                    <a:blip r:embed="rId7" cstate="print">
+                      <a:extLst>
+                        <a:ext uri="{28A0092B-C50C-407E-A947-70E740481C1C}">
+                          <a14:useLocalDpi xmlns:a14="http://schemas.microsoft.com/office/drawing/2010/main" val="0"/>
+                        </a:ext>
+                      </a:extLst>
+                    </a:blip>
+                    <a:srcRect/>
+                    <a:stretch>
+                      <a:fillRect/>
+                    </a:stretch>
+                  </pic:blipFill>
+                  <pic:spPr bwMode="auto">
+                    <a:xfrm>
+                      <a:off x="0" y="0"/>
+                      <a:ext cx="10058400" cy="7772400"/>
+                    </a:xfrm>
+                    <a:prstGeom prst="rect">
+                      <a:avLst/>
+                    </a:prstGeom>
+                    <a:noFill/>
+                    <a:ln>
+                      <a:noFill/>
+                    </a:ln>
+                  </pic:spPr>
+                </pic:pic>
+              </a:graphicData>
+            </a:graphic>
+          </wp:inline>
+        </w:drawing>
+      </w:r>
+      <w:r>
+        <w:rPr>
+          <w:noProof/>
+        </w:rPr>
+        <w:lastRenderedPageBreak/>
+        <w:drawing>
+          <wp:inline distT="0" distB="0" distL="0" distR="0" wp14:anchorId="32721CCF" wp14:editId="463C2913">
+            <wp:extent cx="10058400" cy="7772400"/>
+            <wp:effectExtent l="0" t="0" r="0" b="0"/>
+            <wp:docPr id="7" name="Picture 7"/>
+            <wp:cNvGraphicFramePr>
+              <a:graphicFrameLocks xmlns:a="http://schemas.openxmlformats.org/drawingml/2006/main" noChangeAspect="1"/>
+            </wp:cNvGraphicFramePr>
+            <a:graphic xmlns:a="http://schemas.openxmlformats.org/drawingml/2006/main">
+              <a:graphicData uri="http://schemas.openxmlformats.org/drawingml/2006/picture">
+                <pic:pic xmlns:pic="http://schemas.openxmlformats.org/drawingml/2006/picture">
+                  <pic:nvPicPr>
+                    <pic:cNvPr id="0" name="Picture 14"/>
+                    <pic:cNvPicPr>
+                      <a:picLocks noChangeAspect="1" noChangeArrowheads="1"/>
+                    </pic:cNvPicPr>
+                  </pic:nvPicPr>
+                  <pic:blipFill>
+                    <a:blip r:embed="rId8" cstate="print">
+                      <a:extLst>
+                        <a:ext uri="{28A0092B-C50C-407E-A947-70E740481C1C}">
+                          <a14:useLocalDpi xmlns:a14="http://schemas.microsoft.com/office/drawing/2010/main" val="0"/>
+                        </a:ext>
+                      </a:extLst>
+                    </a:blip>
+                    <a:srcRect/>
+                    <a:stretch>
+                      <a:fillRect/>
+                    </a:stretch>
+                  </pic:blipFill>
+                  <pic:spPr bwMode="auto">
+                    <a:xfrm>
+                      <a:off x="0" y="0"/>
+                      <a:ext cx="10058400" cy="7772400"/>
+                    </a:xfrm>
+                    <a:prstGeom prst="rect">
+                      <a:avLst/>
+                    </a:prstGeom>
+                    <a:noFill/>
+                    <a:ln>
+                      <a:noFill/>
+                    </a:ln>
+                  </pic:spPr>
+                </pic:pic>
+              </a:graphicData>
+            </a:graphic>
+          </wp:inline>
+        </w:drawing>
+      </w:r>
+      <w:r>
+        <w:rPr>
+          <w:noProof/>
+        </w:rPr>
+        <w:lastRenderedPageBreak/>
+        <w:drawing>
+          <wp:inline distT="0" distB="0" distL="0" distR="0" wp14:anchorId="3B7B6DA6" wp14:editId="6B8094F9">
+            <wp:extent cx="10058400" cy="7772400"/>
+            <wp:effectExtent l="0" t="0" r="0" b="0"/>
+            <wp:docPr id="8" name="Picture 8"/>
+            <wp:cNvGraphicFramePr>
+              <a:graphicFrameLocks xmlns:a="http://schemas.openxmlformats.org/drawingml/2006/main" noChangeAspect="1"/>
+            </wp:cNvGraphicFramePr>
+            <a:graphic xmlns:a="http://schemas.openxmlformats.org/drawingml/2006/main">
+              <a:graphicData uri="http://schemas.openxmlformats.org/drawingml/2006/picture">
+                <pic:pic xmlns:pic="http://schemas.openxmlformats.org/drawingml/2006/picture">
+                  <pic:nvPicPr>
+                    <pic:cNvPr id="0" name="Picture 16"/>
+                    <pic:cNvPicPr>
+                      <a:picLocks noChangeAspect="1" noChangeArrowheads="1"/>
+                    </pic:cNvPicPr>
+                  </pic:nvPicPr>
+                  <pic:blipFill>
+                    <a:blip r:embed="rId9" cstate="print">
+                      <a:extLst>
+                        <a:ext uri="{28A0092B-C50C-407E-A947-70E740481C1C}">
+                          <a14:useLocalDpi xmlns:a14="http://schemas.microsoft.com/office/drawing/2010/main" val="0"/>
+                        </a:ext>
+                      </a:extLst>
+                    </a:blip>
+                    <a:srcRect/>
+                    <a:stretch>
+                      <a:fillRect/>
+                    </a:stretch>
+                  </pic:blipFill>
+                  <pic:spPr bwMode="auto">
+                    <a:xfrm>
+                      <a:off x="0" y="0"/>
+                      <a:ext cx="10058400" cy="7772400"/>
+                    </a:xfrm>
+                    <a:prstGeom prst="rect">
+                      <a:avLst/>
+                    </a:prstGeom>
+                    <a:noFill/>
+                    <a:ln>
+                      <a:noFill/>
+                    </a:ln>
+                  </pic:spPr>
+                </pic:pic>
+              </a:graphicData>
+            </a:graphic>
+          </wp:inline>
+        </w:drawing>
+      </w:r>
     </w:p>
     <w:sectPr>
       <w:pgSz w:w="15840" w:h="12240" w:orient="landscape"/>

</xml_diff>